<commit_message>
It works now yay
</commit_message>
<xml_diff>
--- a/Modelle 1 GDD.docx
+++ b/Modelle 1 GDD.docx
@@ -358,442 +358,443 @@
         </w:rPr>
         <w:t xml:space="preserve"> (like enemy size and color scheme)</w:t>
       </w:r>
+    </w:p>
+    <w:p>
+      <w:pPr>
+        <w:pBdr>
+          <w:top w:val="nil"/>
+          <w:left w:val="nil"/>
+          <w:bottom w:val="nil"/>
+          <w:right w:val="nil"/>
+          <w:between w:val="nil"/>
+        </w:pBdr>
+        <w:rPr>
+          <w:lang w:val="en-US"/>
+        </w:rPr>
+      </w:pPr>
+      <w:r>
+        <w:rPr>
+          <w:b/>
+        </w:rPr>
+        <w:t>Tech Stack:</w:t>
+      </w:r>
+      <w:r>
+        <w:t xml:space="preserve"> </w:t>
+      </w:r>
+      <w:r>
+        <w:rPr>
+          <w:lang w:val="en-US"/>
+        </w:rPr>
+        <w:t xml:space="preserve">Unity 2017, Blender, </w:t>
+      </w:r>
+      <w:r>
+        <w:rPr>
+          <w:lang w:val="en-US"/>
+        </w:rPr>
+        <w:t>Photoshop CS2</w:t>
+      </w:r>
+      <w:r>
+        <w:rPr>
+          <w:lang w:val="en-US"/>
+        </w:rPr>
+        <w:t>, Audacity</w:t>
+      </w:r>
+    </w:p>
+    <w:p>
+      <w:pPr>
+        <w:pBdr>
+          <w:top w:val="nil"/>
+          <w:left w:val="nil"/>
+          <w:bottom w:val="nil"/>
+          <w:right w:val="nil"/>
+          <w:between w:val="nil"/>
+        </w:pBdr>
+        <w:rPr>
+          <w:lang w:val="en-US"/>
+        </w:rPr>
+      </w:pPr>
+      <w:r>
+        <w:rPr>
+          <w:b/>
+        </w:rPr>
+        <w:t>Platform(s):</w:t>
+      </w:r>
+      <w:r>
+        <w:t xml:space="preserve"> </w:t>
+      </w:r>
+      <w:r>
+        <w:rPr>
+          <w:lang w:val="en-US"/>
+        </w:rPr>
+        <w:t>PC, Windows</w:t>
+      </w:r>
+      <w:r>
+        <w:rPr>
+          <w:lang w:val="en-US"/>
+        </w:rPr>
+        <w:t xml:space="preserve"> (can we do mac for </w:t>
+      </w:r>
+      <w:proofErr w:type="spellStart"/>
+      <w:r>
+        <w:rPr>
+          <w:lang w:val="en-US"/>
+        </w:rPr>
+        <w:t>MacKenZ</w:t>
+      </w:r>
+      <w:proofErr w:type="spellEnd"/>
+      <w:r>
+        <w:rPr>
+          <w:lang w:val="en-US"/>
+        </w:rPr>
+        <w:t>?)</w:t>
+      </w:r>
+    </w:p>
+    <w:p>
+      <w:pPr>
+        <w:pBdr>
+          <w:top w:val="nil"/>
+          <w:left w:val="nil"/>
+          <w:bottom w:val="nil"/>
+          <w:right w:val="nil"/>
+          <w:between w:val="nil"/>
+        </w:pBdr>
+        <w:rPr>
+          <w:lang w:val="en-US"/>
+        </w:rPr>
+      </w:pPr>
+      <w:r>
+        <w:rPr>
+          <w:b/>
+        </w:rPr>
+        <w:t>Game Moment:</w:t>
+      </w:r>
+      <w:r>
+        <w:t xml:space="preserve">  </w:t>
+      </w:r>
+      <w:r>
+        <w:rPr>
+          <w:lang w:val="en-US"/>
+        </w:rPr>
+        <w:t>Movement from point A to point B</w:t>
+      </w:r>
+      <w:r>
+        <w:rPr>
+          <w:lang w:val="en-US"/>
+        </w:rPr>
+        <w:t xml:space="preserve"> while giving and taking damage</w:t>
+      </w:r>
+      <w:r>
+        <w:rPr>
+          <w:lang w:val="en-US"/>
+        </w:rPr>
+        <w:t xml:space="preserve"> using attacks</w:t>
+      </w:r>
+    </w:p>
+    <w:p>
+      <w:pPr>
+        <w:pBdr>
+          <w:top w:val="nil"/>
+          <w:left w:val="nil"/>
+          <w:bottom w:val="nil"/>
+          <w:right w:val="nil"/>
+          <w:between w:val="nil"/>
+        </w:pBdr>
+        <w:rPr>
+          <w:b/>
+        </w:rPr>
+      </w:pPr>
+    </w:p>
+    <w:p>
+      <w:pPr>
+        <w:pBdr>
+          <w:top w:val="nil"/>
+          <w:left w:val="nil"/>
+          <w:bottom w:val="nil"/>
+          <w:right w:val="nil"/>
+          <w:between w:val="nil"/>
+        </w:pBdr>
+        <w:rPr>
+          <w:b/>
+        </w:rPr>
+      </w:pPr>
+    </w:p>
+    <w:p>
+      <w:pPr>
+        <w:pBdr>
+          <w:top w:val="nil"/>
+          <w:left w:val="nil"/>
+          <w:bottom w:val="nil"/>
+          <w:right w:val="nil"/>
+          <w:between w:val="nil"/>
+        </w:pBdr>
+      </w:pPr>
+      <w:r>
+        <w:rPr>
+          <w:b/>
+        </w:rPr>
+        <w:t>Game Summary:</w:t>
+      </w:r>
+      <w:r>
+        <w:t xml:space="preserve"> </w:t>
+      </w:r>
+      <w:r>
+        <w:t>In this game, the player must assume the mantle of the “Sentinel” and protest The Realm from the threats of the Other World</w:t>
+      </w:r>
+      <w:r>
+        <w:t>: forces of evil who aim to overtake The Realm and remake it in their own dark image. The game is set in a medieval era with certain 21</w:t>
+      </w:r>
+      <w:r>
+        <w:rPr>
+          <w:vertAlign w:val="superscript"/>
+        </w:rPr>
+        <w:t>st</w:t>
+      </w:r>
+      <w:r>
+        <w:t xml:space="preserve"> century elements (due to dimensional breaches and leaks in Time). Gameplay is very similar to Diablo (almost like a watered-down version of the game). </w:t>
+      </w:r>
+    </w:p>
+    <w:p>
+      <w:pPr>
+        <w:pBdr>
+          <w:top w:val="nil"/>
+          <w:left w:val="nil"/>
+          <w:bottom w:val="nil"/>
+          <w:right w:val="nil"/>
+          <w:between w:val="nil"/>
+        </w:pBdr>
+      </w:pPr>
+    </w:p>
+    <w:p>
+      <w:pPr>
+        <w:pBdr>
+          <w:top w:val="nil"/>
+          <w:left w:val="nil"/>
+          <w:bottom w:val="nil"/>
+          <w:right w:val="nil"/>
+          <w:between w:val="nil"/>
+        </w:pBdr>
+      </w:pPr>
+      <w:r>
+        <w:rPr>
+          <w:b/>
+        </w:rPr>
+        <w:t xml:space="preserve">Core Player Experience: </w:t>
+      </w:r>
+      <w:r>
+        <w:rPr>
+          <w:b/>
+        </w:rPr>
+        <w:t>Surprising, Sarcastic, Intense</w:t>
+      </w:r>
+    </w:p>
+    <w:p>
+      <w:pPr>
+        <w:pBdr>
+          <w:top w:val="nil"/>
+          <w:left w:val="nil"/>
+          <w:bottom w:val="nil"/>
+          <w:right w:val="nil"/>
+          <w:between w:val="nil"/>
+        </w:pBdr>
+      </w:pPr>
+      <w:r>
+        <w:rPr>
+          <w:b/>
+        </w:rPr>
+        <w:t>Central Theme:</w:t>
+      </w:r>
+      <w:r>
+        <w:t xml:space="preserve"> </w:t>
+      </w:r>
+      <w:r>
+        <w:t xml:space="preserve">A relentless hero who </w:t>
+      </w:r>
+      <w:r>
+        <w:t xml:space="preserve">lacks self esteem and is </w:t>
+      </w:r>
+      <w:proofErr w:type="spellStart"/>
+      <w:r>
+        <w:t>kinda</w:t>
+      </w:r>
+      <w:proofErr w:type="spellEnd"/>
+      <w:r>
+        <w:t xml:space="preserve"> sarcastic</w:t>
+      </w:r>
+    </w:p>
+    <w:p>
+      <w:pPr>
+        <w:pBdr>
+          <w:top w:val="nil"/>
+          <w:left w:val="nil"/>
+          <w:bottom w:val="nil"/>
+          <w:right w:val="nil"/>
+          <w:between w:val="nil"/>
+        </w:pBdr>
+      </w:pPr>
+      <w:r>
+        <w:rPr>
+          <w:b/>
+        </w:rPr>
+        <w:t>Design Pillar:</w:t>
+      </w:r>
+      <w:r>
+        <w:t xml:space="preserve"> </w:t>
+      </w:r>
+      <w:r>
+        <w:t>Put the hero in difficult situations, use wit and tools to win</w:t>
+      </w:r>
+    </w:p>
+    <w:p>
+      <w:pPr>
+        <w:pBdr>
+          <w:top w:val="nil"/>
+          <w:left w:val="nil"/>
+          <w:bottom w:val="nil"/>
+          <w:right w:val="nil"/>
+          <w:between w:val="nil"/>
+        </w:pBdr>
+      </w:pPr>
+      <w:r>
+        <w:rPr>
+          <w:b/>
+        </w:rPr>
+        <w:lastRenderedPageBreak/>
+        <w:t>Anticipated Remarkability:</w:t>
+      </w:r>
+      <w:r>
+        <w:t xml:space="preserve"> </w:t>
+      </w:r>
+      <w:r>
+        <w:t>Sarcasm, action, player feedback</w:t>
+      </w:r>
+    </w:p>
+    <w:p>
+      <w:pPr>
+        <w:pBdr>
+          <w:top w:val="nil"/>
+          <w:left w:val="nil"/>
+          <w:bottom w:val="nil"/>
+          <w:right w:val="nil"/>
+          <w:between w:val="nil"/>
+        </w:pBdr>
+      </w:pPr>
+    </w:p>
+    <w:p>
+      <w:pPr>
+        <w:pBdr>
+          <w:top w:val="nil"/>
+          <w:left w:val="nil"/>
+          <w:bottom w:val="nil"/>
+          <w:right w:val="nil"/>
+          <w:between w:val="nil"/>
+        </w:pBdr>
+      </w:pPr>
+      <w:r>
+        <w:rPr>
+          <w:b/>
+        </w:rPr>
+        <w:t>Anticipated Steam Early Access Launch date:</w:t>
+      </w:r>
+      <w:r>
+        <w:t xml:space="preserve"> </w:t>
+      </w:r>
+      <w:r>
+        <w:t>August 4, 2018 (delayed from July 17, 2018))</w:t>
+      </w:r>
+    </w:p>
+    <w:p>
+      <w:pPr>
+        <w:pBdr>
+          <w:top w:val="nil"/>
+          <w:left w:val="nil"/>
+          <w:bottom w:val="nil"/>
+          <w:right w:val="nil"/>
+          <w:between w:val="nil"/>
+        </w:pBdr>
+      </w:pPr>
+    </w:p>
+    <w:p>
+      <w:pPr>
+        <w:pBdr>
+          <w:top w:val="nil"/>
+          <w:left w:val="nil"/>
+          <w:bottom w:val="nil"/>
+          <w:right w:val="nil"/>
+          <w:between w:val="nil"/>
+        </w:pBdr>
+      </w:pPr>
+      <w:r>
+        <w:rPr>
+          <w:b/>
+        </w:rPr>
+        <w:t>Feature Development Priorities:</w:t>
+      </w:r>
+      <w:r>
+        <w:rPr>
+          <w:b/>
+        </w:rPr>
+        <w:t xml:space="preserve"> A polished, finished demo level</w:t>
+      </w:r>
+    </w:p>
+    <w:p>
+      <w:pPr>
+        <w:pBdr>
+          <w:top w:val="nil"/>
+          <w:left w:val="nil"/>
+          <w:bottom w:val="nil"/>
+          <w:right w:val="nil"/>
+          <w:between w:val="nil"/>
+        </w:pBdr>
+        <w:rPr>
+          <w:b/>
+        </w:rPr>
+      </w:pPr>
+    </w:p>
+    <w:p>
+      <w:pPr>
+        <w:pBdr>
+          <w:top w:val="nil"/>
+          <w:left w:val="nil"/>
+          <w:bottom w:val="nil"/>
+          <w:right w:val="nil"/>
+          <w:between w:val="nil"/>
+        </w:pBdr>
+        <w:rPr>
+          <w:b/>
+        </w:rPr>
+      </w:pPr>
+    </w:p>
+    <w:p>
+      <w:pPr>
+        <w:pBdr>
+          <w:top w:val="nil"/>
+          <w:left w:val="nil"/>
+          <w:bottom w:val="nil"/>
+          <w:right w:val="nil"/>
+          <w:between w:val="nil"/>
+        </w:pBdr>
+        <w:rPr>
+          <w:sz w:val="48"/>
+          <w:szCs w:val="48"/>
+        </w:rPr>
+      </w:pPr>
+      <w:r>
+        <w:rPr>
+          <w:b/>
+        </w:rPr>
+        <w:t>Comparative Products:</w:t>
+      </w:r>
+      <w:r>
+        <w:t xml:space="preserve"> </w:t>
+      </w:r>
+      <w:r>
+        <w:t>Diablo 3, Torchlight 2</w:t>
+      </w:r>
+    </w:p>
+    <w:p>
       <w:bookmarkStart w:id="2" w:name="_GoBack"/>
       <w:bookmarkEnd w:id="2"/>
     </w:p>
-    <w:p>
-      <w:pPr>
-        <w:pBdr>
-          <w:top w:val="nil"/>
-          <w:left w:val="nil"/>
-          <w:bottom w:val="nil"/>
-          <w:right w:val="nil"/>
-          <w:between w:val="nil"/>
-        </w:pBdr>
-        <w:rPr>
-          <w:lang w:val="en-US"/>
-        </w:rPr>
-      </w:pPr>
-      <w:r>
-        <w:rPr>
-          <w:b/>
-        </w:rPr>
-        <w:t>Tech Stack:</w:t>
-      </w:r>
-      <w:r>
-        <w:t xml:space="preserve"> </w:t>
-      </w:r>
-      <w:r>
-        <w:rPr>
-          <w:lang w:val="en-US"/>
-        </w:rPr>
-        <w:t xml:space="preserve">Unity 2017, Blender, </w:t>
-      </w:r>
-      <w:r>
-        <w:rPr>
-          <w:lang w:val="en-US"/>
-        </w:rPr>
-        <w:t>Photoshop CS2</w:t>
-      </w:r>
-      <w:r>
-        <w:rPr>
-          <w:lang w:val="en-US"/>
-        </w:rPr>
-        <w:t>, Audacity</w:t>
-      </w:r>
-    </w:p>
-    <w:p>
-      <w:pPr>
-        <w:pBdr>
-          <w:top w:val="nil"/>
-          <w:left w:val="nil"/>
-          <w:bottom w:val="nil"/>
-          <w:right w:val="nil"/>
-          <w:between w:val="nil"/>
-        </w:pBdr>
-        <w:rPr>
-          <w:lang w:val="en-US"/>
-        </w:rPr>
-      </w:pPr>
-      <w:r>
-        <w:rPr>
-          <w:b/>
-        </w:rPr>
-        <w:t>Platform(s):</w:t>
-      </w:r>
-      <w:r>
-        <w:t xml:space="preserve"> </w:t>
-      </w:r>
-      <w:r>
-        <w:rPr>
-          <w:lang w:val="en-US"/>
-        </w:rPr>
-        <w:t>PC, Windows</w:t>
-      </w:r>
-      <w:r>
-        <w:rPr>
-          <w:lang w:val="en-US"/>
-        </w:rPr>
-        <w:t xml:space="preserve"> (can we do mac for </w:t>
-      </w:r>
-      <w:proofErr w:type="spellStart"/>
-      <w:r>
-        <w:rPr>
-          <w:lang w:val="en-US"/>
-        </w:rPr>
-        <w:t>MacKenZ</w:t>
-      </w:r>
-      <w:proofErr w:type="spellEnd"/>
-      <w:r>
-        <w:rPr>
-          <w:lang w:val="en-US"/>
-        </w:rPr>
-        <w:t>?)</w:t>
-      </w:r>
-    </w:p>
-    <w:p>
-      <w:pPr>
-        <w:pBdr>
-          <w:top w:val="nil"/>
-          <w:left w:val="nil"/>
-          <w:bottom w:val="nil"/>
-          <w:right w:val="nil"/>
-          <w:between w:val="nil"/>
-        </w:pBdr>
-        <w:rPr>
-          <w:lang w:val="en-US"/>
-        </w:rPr>
-      </w:pPr>
-      <w:r>
-        <w:rPr>
-          <w:b/>
-        </w:rPr>
-        <w:t>Game Moment:</w:t>
-      </w:r>
-      <w:r>
-        <w:t xml:space="preserve">  </w:t>
-      </w:r>
-      <w:r>
-        <w:rPr>
-          <w:lang w:val="en-US"/>
-        </w:rPr>
-        <w:t>Movement from point A to point B</w:t>
-      </w:r>
-      <w:r>
-        <w:rPr>
-          <w:lang w:val="en-US"/>
-        </w:rPr>
-        <w:t xml:space="preserve"> while giving and taking damage</w:t>
-      </w:r>
-      <w:r>
-        <w:rPr>
-          <w:lang w:val="en-US"/>
-        </w:rPr>
-        <w:t xml:space="preserve"> using attacks</w:t>
-      </w:r>
-    </w:p>
-    <w:p>
-      <w:pPr>
-        <w:pBdr>
-          <w:top w:val="nil"/>
-          <w:left w:val="nil"/>
-          <w:bottom w:val="nil"/>
-          <w:right w:val="nil"/>
-          <w:between w:val="nil"/>
-        </w:pBdr>
-        <w:rPr>
-          <w:b/>
-        </w:rPr>
-      </w:pPr>
-    </w:p>
-    <w:p>
-      <w:pPr>
-        <w:pBdr>
-          <w:top w:val="nil"/>
-          <w:left w:val="nil"/>
-          <w:bottom w:val="nil"/>
-          <w:right w:val="nil"/>
-          <w:between w:val="nil"/>
-        </w:pBdr>
-        <w:rPr>
-          <w:b/>
-        </w:rPr>
-      </w:pPr>
-    </w:p>
-    <w:p>
-      <w:pPr>
-        <w:pBdr>
-          <w:top w:val="nil"/>
-          <w:left w:val="nil"/>
-          <w:bottom w:val="nil"/>
-          <w:right w:val="nil"/>
-          <w:between w:val="nil"/>
-        </w:pBdr>
-      </w:pPr>
-      <w:r>
-        <w:rPr>
-          <w:b/>
-        </w:rPr>
-        <w:t>Game Summary:</w:t>
-      </w:r>
-      <w:r>
-        <w:t xml:space="preserve"> </w:t>
-      </w:r>
-      <w:r>
-        <w:t>In this game, the player must assume the mantle of the “Sentinel” and protest The Realm from the threats of the Other World</w:t>
-      </w:r>
-      <w:r>
-        <w:t>: forces of evil who aim to overtake The Realm and remake it in their own dark image. The game is set in a medieval era with certain 21</w:t>
-      </w:r>
-      <w:r>
-        <w:rPr>
-          <w:vertAlign w:val="superscript"/>
-        </w:rPr>
-        <w:t>st</w:t>
-      </w:r>
-      <w:r>
-        <w:t xml:space="preserve"> century elements (due to dimensional breaches and leaks in Time). Gameplay is very similar to Diablo (almost like a watered-down version of the game). </w:t>
-      </w:r>
-    </w:p>
-    <w:p>
-      <w:pPr>
-        <w:pBdr>
-          <w:top w:val="nil"/>
-          <w:left w:val="nil"/>
-          <w:bottom w:val="nil"/>
-          <w:right w:val="nil"/>
-          <w:between w:val="nil"/>
-        </w:pBdr>
-      </w:pPr>
-    </w:p>
-    <w:p>
-      <w:pPr>
-        <w:pBdr>
-          <w:top w:val="nil"/>
-          <w:left w:val="nil"/>
-          <w:bottom w:val="nil"/>
-          <w:right w:val="nil"/>
-          <w:between w:val="nil"/>
-        </w:pBdr>
-      </w:pPr>
-      <w:r>
-        <w:rPr>
-          <w:b/>
-        </w:rPr>
-        <w:t xml:space="preserve">Core Player Experience: </w:t>
-      </w:r>
-      <w:r>
-        <w:rPr>
-          <w:b/>
-        </w:rPr>
-        <w:t>Surprising, Sarcastic, Intense</w:t>
-      </w:r>
-    </w:p>
-    <w:p>
-      <w:pPr>
-        <w:pBdr>
-          <w:top w:val="nil"/>
-          <w:left w:val="nil"/>
-          <w:bottom w:val="nil"/>
-          <w:right w:val="nil"/>
-          <w:between w:val="nil"/>
-        </w:pBdr>
-      </w:pPr>
-      <w:r>
-        <w:rPr>
-          <w:b/>
-        </w:rPr>
-        <w:t>Central Theme:</w:t>
-      </w:r>
-      <w:r>
-        <w:t xml:space="preserve"> </w:t>
-      </w:r>
-      <w:r>
-        <w:t xml:space="preserve">A relentless hero who </w:t>
-      </w:r>
-      <w:r>
-        <w:t xml:space="preserve">lacks self esteem and is </w:t>
-      </w:r>
-      <w:proofErr w:type="spellStart"/>
-      <w:r>
-        <w:t>kinda</w:t>
-      </w:r>
-      <w:proofErr w:type="spellEnd"/>
-      <w:r>
-        <w:t xml:space="preserve"> sarcastic</w:t>
-      </w:r>
-    </w:p>
-    <w:p>
-      <w:pPr>
-        <w:pBdr>
-          <w:top w:val="nil"/>
-          <w:left w:val="nil"/>
-          <w:bottom w:val="nil"/>
-          <w:right w:val="nil"/>
-          <w:between w:val="nil"/>
-        </w:pBdr>
-      </w:pPr>
-      <w:r>
-        <w:rPr>
-          <w:b/>
-        </w:rPr>
-        <w:t>Design Pillar:</w:t>
-      </w:r>
-      <w:r>
-        <w:t xml:space="preserve"> </w:t>
-      </w:r>
-      <w:r>
-        <w:t>Put the hero in difficult situations, use wit and tools to win</w:t>
-      </w:r>
-    </w:p>
-    <w:p>
-      <w:pPr>
-        <w:pBdr>
-          <w:top w:val="nil"/>
-          <w:left w:val="nil"/>
-          <w:bottom w:val="nil"/>
-          <w:right w:val="nil"/>
-          <w:between w:val="nil"/>
-        </w:pBdr>
-      </w:pPr>
-      <w:r>
-        <w:rPr>
-          <w:b/>
-        </w:rPr>
-        <w:lastRenderedPageBreak/>
-        <w:t>Anticipated Remarkability:</w:t>
-      </w:r>
-      <w:r>
-        <w:t xml:space="preserve"> </w:t>
-      </w:r>
-      <w:r>
-        <w:t>Sarcasm, action, player feedback</w:t>
-      </w:r>
-    </w:p>
-    <w:p>
-      <w:pPr>
-        <w:pBdr>
-          <w:top w:val="nil"/>
-          <w:left w:val="nil"/>
-          <w:bottom w:val="nil"/>
-          <w:right w:val="nil"/>
-          <w:between w:val="nil"/>
-        </w:pBdr>
-      </w:pPr>
-    </w:p>
-    <w:p>
-      <w:pPr>
-        <w:pBdr>
-          <w:top w:val="nil"/>
-          <w:left w:val="nil"/>
-          <w:bottom w:val="nil"/>
-          <w:right w:val="nil"/>
-          <w:between w:val="nil"/>
-        </w:pBdr>
-      </w:pPr>
-      <w:r>
-        <w:rPr>
-          <w:b/>
-        </w:rPr>
-        <w:t>Anticipated Steam Early Access Launch date:</w:t>
-      </w:r>
-      <w:r>
-        <w:t xml:space="preserve"> </w:t>
-      </w:r>
-      <w:r>
-        <w:t>August 4, 2018 (delayed from July 17, 2018))</w:t>
-      </w:r>
-    </w:p>
-    <w:p>
-      <w:pPr>
-        <w:pBdr>
-          <w:top w:val="nil"/>
-          <w:left w:val="nil"/>
-          <w:bottom w:val="nil"/>
-          <w:right w:val="nil"/>
-          <w:between w:val="nil"/>
-        </w:pBdr>
-      </w:pPr>
-    </w:p>
-    <w:p>
-      <w:pPr>
-        <w:pBdr>
-          <w:top w:val="nil"/>
-          <w:left w:val="nil"/>
-          <w:bottom w:val="nil"/>
-          <w:right w:val="nil"/>
-          <w:between w:val="nil"/>
-        </w:pBdr>
-      </w:pPr>
-      <w:r>
-        <w:rPr>
-          <w:b/>
-        </w:rPr>
-        <w:t>Feature Development Priorities:</w:t>
-      </w:r>
-      <w:r>
-        <w:rPr>
-          <w:b/>
-        </w:rPr>
-        <w:t xml:space="preserve"> A polished, finished demo level</w:t>
-      </w:r>
-    </w:p>
-    <w:p>
-      <w:pPr>
-        <w:pBdr>
-          <w:top w:val="nil"/>
-          <w:left w:val="nil"/>
-          <w:bottom w:val="nil"/>
-          <w:right w:val="nil"/>
-          <w:between w:val="nil"/>
-        </w:pBdr>
-        <w:rPr>
-          <w:b/>
-        </w:rPr>
-      </w:pPr>
-    </w:p>
-    <w:p>
-      <w:pPr>
-        <w:pBdr>
-          <w:top w:val="nil"/>
-          <w:left w:val="nil"/>
-          <w:bottom w:val="nil"/>
-          <w:right w:val="nil"/>
-          <w:between w:val="nil"/>
-        </w:pBdr>
-        <w:rPr>
-          <w:b/>
-        </w:rPr>
-      </w:pPr>
-    </w:p>
-    <w:p>
-      <w:pPr>
-        <w:pBdr>
-          <w:top w:val="nil"/>
-          <w:left w:val="nil"/>
-          <w:bottom w:val="nil"/>
-          <w:right w:val="nil"/>
-          <w:between w:val="nil"/>
-        </w:pBdr>
-        <w:rPr>
-          <w:sz w:val="48"/>
-          <w:szCs w:val="48"/>
-        </w:rPr>
-      </w:pPr>
-      <w:r>
-        <w:rPr>
-          <w:b/>
-        </w:rPr>
-        <w:t>Comparative Products:</w:t>
-      </w:r>
-      <w:r>
-        <w:t xml:space="preserve"> </w:t>
-      </w:r>
-      <w:r>
-        <w:t>Diablo 3, Torchlight 2</w:t>
-      </w:r>
-    </w:p>
-    <w:p/>
     <w:sectPr>
       <w:pgSz w:w="11909" w:h="16834"/>
       <w:pgMar w:top="1440" w:right="1440" w:bottom="1440" w:left="1440" w:header="0" w:footer="720" w:gutter="0"/>

</xml_diff>

<commit_message>
Stat Sheet linked in README
</commit_message>
<xml_diff>
--- a/Modelle 1 GDD.docx
+++ b/Modelle 1 GDD.docx
@@ -142,19 +142,7 @@
           <w:szCs w:val="26"/>
           <w:lang w:val="en-US"/>
         </w:rPr>
-        <w:t xml:space="preserve"> love</w:t>
-      </w:r>
-      <w:bookmarkStart w:id="2" w:name="_GoBack"/>
-      <w:bookmarkEnd w:id="2"/>
-      <w:r>
-        <w:rPr>
-          <w:rFonts w:ascii="Trebuchet MS" w:eastAsia="Trebuchet MS" w:hAnsi="Trebuchet MS" w:cs="Trebuchet MS"/>
-          <w:i/>
-          <w:sz w:val="26"/>
-          <w:szCs w:val="26"/>
-          <w:lang w:val="en-US"/>
-        </w:rPr>
-        <w:t xml:space="preserve"> this game</w:t>
+        <w:t xml:space="preserve"> love this game</w:t>
       </w:r>
       <w:r>
         <w:rPr>
@@ -919,6 +907,9 @@
       <w:r>
         <w:t>Rogue like (death means you restart the game/level).</w:t>
       </w:r>
+      <w:r>
+        <w:t xml:space="preserve"> Keep levels short.</w:t>
+      </w:r>
     </w:p>
     <w:p>
       <w:r>
@@ -986,6 +977,17 @@
       <w:r>
         <w:t>More towards core combat, but a small story to keep things interesting.</w:t>
       </w:r>
+    </w:p>
+    <w:p/>
+    <w:p>
+      <w:r>
+        <w:t xml:space="preserve">Stat Sheet: </w:t>
+      </w:r>
+      <w:r>
+        <w:t>https://docs.google.com/spreadsheets/d/1xpPusDjEatUJLLt8BOa7suODnX1R7NMYPWJ6uducxGc/edit?usp=sharing</w:t>
+      </w:r>
+      <w:bookmarkStart w:id="2" w:name="_GoBack"/>
+      <w:bookmarkEnd w:id="2"/>
     </w:p>
     <w:p/>
     <w:sectPr>

</xml_diff>

<commit_message>
health bar mask update
</commit_message>
<xml_diff>
--- a/Modelle 1 GDD.docx
+++ b/Modelle 1 GDD.docx
@@ -1080,6 +1080,85 @@
       <w:r>
         <w:t>Medium damage, long range, continuous (arcane blast barrage)</w:t>
       </w:r>
+    </w:p>
+    <w:p>
+      <w:pPr>
+        <w:rPr>
+          <w:b/>
+        </w:rPr>
+      </w:pPr>
+    </w:p>
+    <w:p>
+      <w:pPr>
+        <w:rPr>
+          <w:b/>
+        </w:rPr>
+      </w:pPr>
+      <w:r>
+        <w:rPr>
+          <w:b/>
+        </w:rPr>
+        <w:t>Attack Types:</w:t>
+      </w:r>
+    </w:p>
+    <w:p>
+      <w:pPr>
+        <w:pStyle w:val="ListParagraph"/>
+        <w:numPr>
+          <w:ilvl w:val="0"/>
+          <w:numId w:val="2"/>
+        </w:numPr>
+        <w:rPr>
+          <w:b/>
+        </w:rPr>
+      </w:pPr>
+      <w:r>
+        <w:t>Melee attack (using equipped weapon)</w:t>
+      </w:r>
+    </w:p>
+    <w:p>
+      <w:pPr>
+        <w:pStyle w:val="ListParagraph"/>
+        <w:numPr>
+          <w:ilvl w:val="0"/>
+          <w:numId w:val="2"/>
+        </w:numPr>
+        <w:rPr>
+          <w:b/>
+        </w:rPr>
+      </w:pPr>
+      <w:r>
+        <w:t>Projectile attack (using Right click, automatic fire like Ice Beam in Diablo 3</w:t>
+      </w:r>
+      <w:r>
+        <w:t>, or an area of effect concussive blast</w:t>
+      </w:r>
+      <w:r>
+        <w:t>)</w:t>
+      </w:r>
+    </w:p>
+    <w:p>
+      <w:pPr>
+        <w:pStyle w:val="ListParagraph"/>
+        <w:numPr>
+          <w:ilvl w:val="0"/>
+          <w:numId w:val="2"/>
+        </w:numPr>
+        <w:rPr>
+          <w:b/>
+        </w:rPr>
+      </w:pPr>
+      <w:r>
+        <w:t>Special ability (might need to create a special charge mechanic for this).</w:t>
+      </w:r>
+    </w:p>
+    <w:p>
+      <w:pPr>
+        <w:pStyle w:val="ListParagraph"/>
+      </w:pPr>
+      <w:r>
+        <w:t>2 and 3 could have various types, such as those which deal damage, or stun or freeze. Alternatively, could also boost player attributes.</w:t>
+      </w:r>
       <w:bookmarkStart w:id="2" w:name="_GoBack"/>
       <w:bookmarkEnd w:id="2"/>
     </w:p>
@@ -1181,8 +1260,97 @@
       </w:pPr>
     </w:lvl>
   </w:abstractNum>
+  <w:abstractNum w:abstractNumId="1" w15:restartNumberingAfterBreak="0">
+    <w:nsid w:val="586D1E44"/>
+    <w:multiLevelType w:val="hybridMultilevel"/>
+    <w:tmpl w:val="9E92B866"/>
+    <w:lvl w:ilvl="0" w:tplc="1009000F">
+      <w:start w:val="1"/>
+      <w:numFmt w:val="decimal"/>
+      <w:lvlText w:val="%1."/>
+      <w:lvlJc w:val="left"/>
+      <w:pPr>
+        <w:ind w:left="720" w:hanging="360"/>
+      </w:pPr>
+    </w:lvl>
+    <w:lvl w:ilvl="1" w:tplc="10090019" w:tentative="1">
+      <w:start w:val="1"/>
+      <w:numFmt w:val="lowerLetter"/>
+      <w:lvlText w:val="%2."/>
+      <w:lvlJc w:val="left"/>
+      <w:pPr>
+        <w:ind w:left="1440" w:hanging="360"/>
+      </w:pPr>
+    </w:lvl>
+    <w:lvl w:ilvl="2" w:tplc="1009001B" w:tentative="1">
+      <w:start w:val="1"/>
+      <w:numFmt w:val="lowerRoman"/>
+      <w:lvlText w:val="%3."/>
+      <w:lvlJc w:val="right"/>
+      <w:pPr>
+        <w:ind w:left="2160" w:hanging="180"/>
+      </w:pPr>
+    </w:lvl>
+    <w:lvl w:ilvl="3" w:tplc="1009000F" w:tentative="1">
+      <w:start w:val="1"/>
+      <w:numFmt w:val="decimal"/>
+      <w:lvlText w:val="%4."/>
+      <w:lvlJc w:val="left"/>
+      <w:pPr>
+        <w:ind w:left="2880" w:hanging="360"/>
+      </w:pPr>
+    </w:lvl>
+    <w:lvl w:ilvl="4" w:tplc="10090019" w:tentative="1">
+      <w:start w:val="1"/>
+      <w:numFmt w:val="lowerLetter"/>
+      <w:lvlText w:val="%5."/>
+      <w:lvlJc w:val="left"/>
+      <w:pPr>
+        <w:ind w:left="3600" w:hanging="360"/>
+      </w:pPr>
+    </w:lvl>
+    <w:lvl w:ilvl="5" w:tplc="1009001B" w:tentative="1">
+      <w:start w:val="1"/>
+      <w:numFmt w:val="lowerRoman"/>
+      <w:lvlText w:val="%6."/>
+      <w:lvlJc w:val="right"/>
+      <w:pPr>
+        <w:ind w:left="4320" w:hanging="180"/>
+      </w:pPr>
+    </w:lvl>
+    <w:lvl w:ilvl="6" w:tplc="1009000F" w:tentative="1">
+      <w:start w:val="1"/>
+      <w:numFmt w:val="decimal"/>
+      <w:lvlText w:val="%7."/>
+      <w:lvlJc w:val="left"/>
+      <w:pPr>
+        <w:ind w:left="5040" w:hanging="360"/>
+      </w:pPr>
+    </w:lvl>
+    <w:lvl w:ilvl="7" w:tplc="10090019" w:tentative="1">
+      <w:start w:val="1"/>
+      <w:numFmt w:val="lowerLetter"/>
+      <w:lvlText w:val="%8."/>
+      <w:lvlJc w:val="left"/>
+      <w:pPr>
+        <w:ind w:left="5760" w:hanging="360"/>
+      </w:pPr>
+    </w:lvl>
+    <w:lvl w:ilvl="8" w:tplc="1009001B" w:tentative="1">
+      <w:start w:val="1"/>
+      <w:numFmt w:val="lowerRoman"/>
+      <w:lvlText w:val="%9."/>
+      <w:lvlJc w:val="right"/>
+      <w:pPr>
+        <w:ind w:left="6480" w:hanging="180"/>
+      </w:pPr>
+    </w:lvl>
+  </w:abstractNum>
   <w:num w:numId="1">
     <w:abstractNumId w:val="0"/>
+  </w:num>
+  <w:num w:numId="2">
+    <w:abstractNumId w:val="1"/>
   </w:num>
 </w:numbering>
 </file>

</xml_diff>